<commit_message>
Update His eyes are devilish.docx
</commit_message>
<xml_diff>
--- a/His eyes are devilish.docx
+++ b/His eyes are devilish.docx
@@ -267,7 +267,33 @@
           <w:sz w:val="24"/>
           <w:szCs w:val="24"/>
         </w:rPr>
-        <w:t>I can’t remember the last time I had a restless night, but n</w:t>
+        <w:t xml:space="preserve">I can’t remember the last time I had a </w:t>
+      </w:r>
+      <w:proofErr w:type="gramStart"/>
+      <w:r>
+        <w:rPr>
+          <w:rFonts w:ascii="Times New Roman" w:hAnsi="Times New Roman" w:cs="Times New Roman"/>
+          <w:sz w:val="24"/>
+          <w:szCs w:val="24"/>
+        </w:rPr>
+        <w:t>restless night</w:t>
+      </w:r>
+      <w:r>
+        <w:rPr>
+          <w:rFonts w:ascii="Times New Roman" w:hAnsi="Times New Roman" w:cs="Times New Roman"/>
+          <w:sz w:val="24"/>
+          <w:szCs w:val="24"/>
+        </w:rPr>
+        <w:t>s</w:t>
+      </w:r>
+      <w:proofErr w:type="gramEnd"/>
+      <w:r>
+        <w:rPr>
+          <w:rFonts w:ascii="Times New Roman" w:hAnsi="Times New Roman" w:cs="Times New Roman"/>
+          <w:sz w:val="24"/>
+          <w:szCs w:val="24"/>
+        </w:rPr>
+        <w:t>, but n</w:t>
       </w:r>
       <w:r>
         <w:rPr>
@@ -315,14 +341,14 @@
           <w:rFonts w:ascii="Times New Roman" w:hAnsi="Times New Roman" w:cs="Times New Roman"/>
           <w:sz w:val="24"/>
         </w:rPr>
-        <w:t>Ruling the nations has been a joy till now. I know my time is coming, how quick it has come. It is been more than 400 years since the war of Gog and Magog. The world was left in rubble and I was there to pick up the pieces. I reinstated Benjamin Netanyahu as regent over the nation of Israel. I returned to my home country and began rebuilding. It was a hard task. The great earthquake split the nation of America into four parts. Each part needed to be stitched back together</w:t>
-      </w:r>
-      <w:r>
-        <w:rPr>
-          <w:rFonts w:ascii="Times New Roman" w:hAnsi="Times New Roman" w:cs="Times New Roman"/>
-          <w:sz w:val="24"/>
-        </w:rPr>
-        <w:t>, so with delicate hands and a burdened heart I dedicated myself to the task. Hands were needed and there were few hands left, but after 15 years the task was done. During this time, I issued a decree to restore and rebuild Jerusalem.</w:t>
+        <w:t>Ruling the nations has been a joy till now. I know my time is coming, how quick it has come. It is been more than 400 years since the war of Gog and Magog. The world was left in rubble and I was there to pick up the pieces. I reinstated Benjamin Netanyahu as regent over the nation of Israel. I returned to my home country and began rebuilding. It was a hard task. The great earthquake split America into four parts. Each part needed to be stitched back together</w:t>
+      </w:r>
+      <w:r>
+        <w:rPr>
+          <w:rFonts w:ascii="Times New Roman" w:hAnsi="Times New Roman" w:cs="Times New Roman"/>
+          <w:sz w:val="24"/>
+        </w:rPr>
+        <w:t>, so with delicate hands and a burdened heart I dedicated myself to the task. Hands were needed and there were few left, but after 15 years the task was done. During this time, I issued a decree to restore and rebuild Jerusalem.</w:t>
       </w:r>
     </w:p>
     <w:p>
@@ -339,38 +365,31 @@
           <w:sz w:val="24"/>
         </w:rPr>
         <w:lastRenderedPageBreak/>
-        <w:t xml:space="preserve">When I returned to Jerusalem, a grand parade filled the wide streets of the city. Survivors from every nation lined the broad avenues, eager to catch a glimpse of the prince—the one spoken of in the Torah—riding triumphantly on a great white steed toward the temple, whose glory now surpassed that of all temples before it. Jerusalem stood elevated, a city on a hill, with stone foundations and advanced technology as its backbone, and the King of Hosts as its cornerstone. Robots and drones kept the city running smoothly, replacing the old buildings that had been </w:t>
-      </w:r>
-      <w:r>
-        <w:rPr>
-          <w:rFonts w:ascii="Times New Roman" w:hAnsi="Times New Roman" w:cs="Times New Roman"/>
-          <w:sz w:val="24"/>
-        </w:rPr>
-        <w:t>levelled</w:t>
-      </w:r>
-      <w:r>
-        <w:rPr>
-          <w:rFonts w:ascii="Times New Roman" w:hAnsi="Times New Roman" w:cs="Times New Roman"/>
-          <w:sz w:val="24"/>
-        </w:rPr>
-        <w:t xml:space="preserve"> by the great quake. No longer an ancient city, Jerusalem now shone with unmatched innovation and light.</w:t>
-      </w:r>
-    </w:p>
-    <w:p>
-      <w:pPr>
-        <w:ind w:firstLine="720"/>
-        <w:rPr>
-          <w:rFonts w:ascii="Times New Roman" w:hAnsi="Times New Roman" w:cs="Times New Roman"/>
-          <w:sz w:val="24"/>
-          <w:szCs w:val="24"/>
-        </w:rPr>
-      </w:pPr>
-      <w:r>
-        <w:rPr>
-          <w:rFonts w:ascii="Times New Roman" w:hAnsi="Times New Roman" w:cs="Times New Roman"/>
-          <w:sz w:val="24"/>
-        </w:rPr>
-        <w:t xml:space="preserve">As I approached the temple, sunlight gleamed off its towering structure, and a hushed reverence fell over the crowd. Its golden exterior glowed like a beacon, radiant even under the watchful eyes of automated sentries patrolling the perimeter. </w:t>
+        <w:t>When I returned to Jerusalem, a grand parade filled the wide streets of the city. Survivors from every nation lined the broad avenues, eager to catch a glimpse of the prince—the one spoken of in the Torah—riding triumphantly on a great white steed toward the temple, whose glory now surpassed that of all temples before it. Jerusalem stood elevated, a city on a hill, with stone foundations and advanced technology as its backbone, and the King of Hosts as its cornerstone. Robots and drones kept the city running smoothly, replacing the old buildings that had been levelled by the great quake. No longer an ancient city, Jerusalem now shone with unmatched innovation and light.</w:t>
+      </w:r>
+    </w:p>
+    <w:p>
+      <w:pPr>
+        <w:ind w:firstLine="720"/>
+        <w:rPr>
+          <w:rFonts w:ascii="Times New Roman" w:hAnsi="Times New Roman" w:cs="Times New Roman"/>
+          <w:sz w:val="24"/>
+          <w:szCs w:val="24"/>
+        </w:rPr>
+      </w:pPr>
+      <w:r>
+        <w:rPr>
+          <w:rFonts w:ascii="Times New Roman" w:hAnsi="Times New Roman" w:cs="Times New Roman"/>
+          <w:sz w:val="24"/>
+        </w:rPr>
+        <w:t>As I approached the temple, sunlight gleamed off its towering structure, and a hushed reverence fell over the crowd. Its golden exterior glowed like a beacon, radiant</w:t>
+      </w:r>
+      <w:r>
+        <w:rPr>
+          <w:rFonts w:ascii="Times New Roman" w:hAnsi="Times New Roman" w:cs="Times New Roman"/>
+          <w:sz w:val="24"/>
+        </w:rPr>
+        <w:t xml:space="preserve">. </w:t>
       </w:r>
       <w:r>
         <w:rPr>
@@ -488,39 +507,589 @@
           <w:sz w:val="24"/>
           <w:szCs w:val="24"/>
         </w:rPr>
-        <w:t>As I approached the inner sanctuary, the air felt thick with God’s presence, growing heavier with each step. Even after all these years of walking with God, I felt humbled here, standing before the most sacred part of the temple</w:t>
-      </w:r>
-      <w:r>
-        <w:rPr>
-          <w:rFonts w:ascii="Times New Roman" w:hAnsi="Times New Roman" w:cs="Times New Roman"/>
-          <w:sz w:val="24"/>
-          <w:szCs w:val="24"/>
-        </w:rPr>
-        <w:t xml:space="preserve">, </w:t>
-      </w:r>
-      <w:r>
-        <w:rPr>
-          <w:rFonts w:ascii="Times New Roman" w:hAnsi="Times New Roman" w:cs="Times New Roman"/>
-          <w:sz w:val="24"/>
-          <w:szCs w:val="24"/>
-        </w:rPr>
-        <w:t>the Holy of Holies lay beyond, where God’s radiance dwelled</w:t>
-      </w:r>
-      <w:r>
-        <w:rPr>
-          <w:rFonts w:ascii="Times New Roman" w:hAnsi="Times New Roman" w:cs="Times New Roman"/>
-          <w:sz w:val="24"/>
-          <w:szCs w:val="24"/>
-        </w:rPr>
-        <w:t xml:space="preserve">. </w:t>
-      </w:r>
-      <w:r>
-        <w:rPr>
-          <w:rFonts w:ascii="Times New Roman" w:hAnsi="Times New Roman" w:cs="Times New Roman"/>
-          <w:sz w:val="24"/>
-          <w:szCs w:val="24"/>
-        </w:rPr>
-        <w:t>This temple, pure and untouched, was set apart from the world, a place only for worship.</w:t>
+        <w:t>As I approached the inner sanctuary, the air grew thick with the weight of God’s presence, each step bringing me closer to the Holy of Holies. Even after all these years of walking with the Lord, I felt unworthy to stand in this place, humbled before the heart of the temple where His radiance dwelled. This temple, set apart from the taint of the world, was not just a place of worship but the very axis of divine communion and peace. Its purity extended beyond these walls, drawing people from every nation, each pilgrim longing to glimpse the glory of the Lord of Hosts.</w:t>
+      </w:r>
+    </w:p>
+    <w:p>
+      <w:pPr>
+        <w:ind w:firstLine="720"/>
+        <w:rPr>
+          <w:rFonts w:ascii="Times New Roman" w:hAnsi="Times New Roman" w:cs="Times New Roman"/>
+          <w:sz w:val="24"/>
+          <w:szCs w:val="24"/>
+        </w:rPr>
+      </w:pPr>
+      <w:r>
+        <w:rPr>
+          <w:rFonts w:ascii="Times New Roman" w:hAnsi="Times New Roman" w:cs="Times New Roman"/>
+          <w:sz w:val="24"/>
+          <w:szCs w:val="24"/>
+        </w:rPr>
+        <w:t xml:space="preserve">In those days, I had been entrusted with the sacred duty to judge among the nations, a justice that flowed with wisdom only He could give. Wars had ceased in His name; His peace reigned unchallenged. The nations’ weapons lay reshaped, transformed into </w:t>
+      </w:r>
+      <w:proofErr w:type="spellStart"/>
+      <w:r>
+        <w:rPr>
+          <w:rFonts w:ascii="Times New Roman" w:hAnsi="Times New Roman" w:cs="Times New Roman"/>
+          <w:sz w:val="24"/>
+          <w:szCs w:val="24"/>
+        </w:rPr>
+        <w:t>plows</w:t>
+      </w:r>
+      <w:proofErr w:type="spellEnd"/>
+      <w:r>
+        <w:rPr>
+          <w:rFonts w:ascii="Times New Roman" w:hAnsi="Times New Roman" w:cs="Times New Roman"/>
+          <w:sz w:val="24"/>
+          <w:szCs w:val="24"/>
+        </w:rPr>
+        <w:t xml:space="preserve"> and pruning hooks, and the ground that once bore the weight of conflict now flourished with life. All human </w:t>
+      </w:r>
+      <w:proofErr w:type="spellStart"/>
+      <w:r>
+        <w:rPr>
+          <w:rFonts w:ascii="Times New Roman" w:hAnsi="Times New Roman" w:cs="Times New Roman"/>
+          <w:sz w:val="24"/>
+          <w:szCs w:val="24"/>
+        </w:rPr>
+        <w:t>endeavor</w:t>
+      </w:r>
+      <w:proofErr w:type="spellEnd"/>
+      <w:r>
+        <w:rPr>
+          <w:rFonts w:ascii="Times New Roman" w:hAnsi="Times New Roman" w:cs="Times New Roman"/>
+          <w:sz w:val="24"/>
+          <w:szCs w:val="24"/>
+        </w:rPr>
+        <w:t xml:space="preserve"> turned toward the land, sowing seeds not of strife but of abundance. Destruction had given way to creation, violence to plenty. This was the kingdom God had promised, a realm of unending peace that unfolded like a harvest under His gaze.</w:t>
+      </w:r>
+    </w:p>
+    <w:p>
+      <w:pPr>
+        <w:ind w:firstLine="720"/>
+        <w:rPr>
+          <w:rFonts w:ascii="Times New Roman" w:hAnsi="Times New Roman" w:cs="Times New Roman"/>
+          <w:sz w:val="24"/>
+          <w:szCs w:val="24"/>
+        </w:rPr>
+      </w:pPr>
+      <w:r>
+        <w:rPr>
+          <w:rFonts w:ascii="Times New Roman" w:hAnsi="Times New Roman" w:cs="Times New Roman"/>
+          <w:sz w:val="24"/>
+          <w:szCs w:val="24"/>
+        </w:rPr>
+        <w:t xml:space="preserve">But those days have slipped into memory. Now, as I pass through the royal wash chambers, my reflection catches the lines of concern sharp in the dim </w:t>
+      </w:r>
+      <w:r>
+        <w:rPr>
+          <w:rFonts w:ascii="Times New Roman" w:hAnsi="Times New Roman" w:cs="Times New Roman"/>
+          <w:sz w:val="24"/>
+          <w:szCs w:val="24"/>
+        </w:rPr>
+        <w:t>hall lights</w:t>
+      </w:r>
+      <w:r>
+        <w:rPr>
+          <w:rFonts w:ascii="Times New Roman" w:hAnsi="Times New Roman" w:cs="Times New Roman"/>
+          <w:sz w:val="24"/>
+          <w:szCs w:val="24"/>
+        </w:rPr>
+        <w:t xml:space="preserve">. Amiel is likely asleep; the night guards stand at their posts, and I greet each in turn as I make my way to his chamber. They greet me back, but I see the unease in their eyes, their brows knit with worry. These men, who have stood watch over me for centuries, know my ways better than </w:t>
+      </w:r>
+      <w:r>
+        <w:rPr>
+          <w:rFonts w:ascii="Times New Roman" w:hAnsi="Times New Roman" w:cs="Times New Roman"/>
+          <w:sz w:val="24"/>
+          <w:szCs w:val="24"/>
+        </w:rPr>
+        <w:lastRenderedPageBreak/>
+        <w:t>I’d wish. They know when I rest, when I rise, and tonight, they see something on my face they had long forgotten: the shadow of suffering.</w:t>
+      </w:r>
+    </w:p>
+    <w:p>
+      <w:pPr>
+        <w:ind w:firstLine="720"/>
+        <w:rPr>
+          <w:rFonts w:ascii="Times New Roman" w:hAnsi="Times New Roman" w:cs="Times New Roman"/>
+          <w:sz w:val="24"/>
+          <w:szCs w:val="24"/>
+        </w:rPr>
+      </w:pPr>
+      <w:r>
+        <w:rPr>
+          <w:rFonts w:ascii="Times New Roman" w:hAnsi="Times New Roman" w:cs="Times New Roman"/>
+          <w:sz w:val="24"/>
+          <w:szCs w:val="24"/>
+        </w:rPr>
+        <w:t>These are days of trouble indeed.</w:t>
+      </w:r>
+    </w:p>
+    <w:p>
+      <w:pPr>
+        <w:ind w:firstLine="720"/>
+        <w:rPr>
+          <w:rFonts w:ascii="Times New Roman" w:hAnsi="Times New Roman" w:cs="Times New Roman"/>
+          <w:sz w:val="24"/>
+          <w:szCs w:val="24"/>
+        </w:rPr>
+      </w:pPr>
+      <w:r>
+        <w:rPr>
+          <w:rFonts w:ascii="Times New Roman" w:hAnsi="Times New Roman" w:cs="Times New Roman"/>
+          <w:sz w:val="24"/>
+          <w:szCs w:val="24"/>
+        </w:rPr>
+        <w:t>I reach his room. The lighting senses my presence and softens, revealing my son beneath the sheets, his small frame rising and falling in rhythm with his breath, as fragile and calm as any twelve-year-old should be. I sit quietly at the edge of his bed, careful not to disturb him, though I know he’s been trained to wake at the slightest shift.</w:t>
+      </w:r>
+    </w:p>
+    <w:p>
+      <w:pPr>
+        <w:ind w:firstLine="720"/>
+        <w:rPr>
+          <w:rFonts w:ascii="Times New Roman" w:hAnsi="Times New Roman" w:cs="Times New Roman"/>
+          <w:sz w:val="24"/>
+          <w:szCs w:val="24"/>
+        </w:rPr>
+      </w:pPr>
+      <w:r>
+        <w:rPr>
+          <w:rFonts w:ascii="Times New Roman" w:hAnsi="Times New Roman" w:cs="Times New Roman"/>
+          <w:sz w:val="24"/>
+          <w:szCs w:val="24"/>
+        </w:rPr>
+        <w:t>“Hello, Father,” he murmurs, voice steady. “Why so late? Have you come to test me?”</w:t>
+      </w:r>
+    </w:p>
+    <w:p>
+      <w:pPr>
+        <w:ind w:firstLine="720"/>
+        <w:rPr>
+          <w:rFonts w:ascii="Times New Roman" w:hAnsi="Times New Roman" w:cs="Times New Roman"/>
+          <w:sz w:val="24"/>
+          <w:szCs w:val="24"/>
+        </w:rPr>
+      </w:pPr>
+      <w:r>
+        <w:rPr>
+          <w:rFonts w:ascii="Times New Roman" w:hAnsi="Times New Roman" w:cs="Times New Roman"/>
+          <w:sz w:val="24"/>
+          <w:szCs w:val="24"/>
+        </w:rPr>
+        <w:t xml:space="preserve">I feel the tug of his words—a mixture of curiosity and something sharper. “You’ve passed with flying </w:t>
+      </w:r>
+      <w:proofErr w:type="spellStart"/>
+      <w:r>
+        <w:rPr>
+          <w:rFonts w:ascii="Times New Roman" w:hAnsi="Times New Roman" w:cs="Times New Roman"/>
+          <w:sz w:val="24"/>
+          <w:szCs w:val="24"/>
+        </w:rPr>
+        <w:t>colors</w:t>
+      </w:r>
+      <w:proofErr w:type="spellEnd"/>
+      <w:r>
+        <w:rPr>
+          <w:rFonts w:ascii="Times New Roman" w:hAnsi="Times New Roman" w:cs="Times New Roman"/>
+          <w:sz w:val="24"/>
+          <w:szCs w:val="24"/>
+        </w:rPr>
+        <w:t>.”</w:t>
+      </w:r>
+    </w:p>
+    <w:p>
+      <w:pPr>
+        <w:ind w:firstLine="720"/>
+        <w:rPr>
+          <w:rFonts w:ascii="Times New Roman" w:hAnsi="Times New Roman" w:cs="Times New Roman"/>
+          <w:sz w:val="24"/>
+          <w:szCs w:val="24"/>
+        </w:rPr>
+      </w:pPr>
+      <w:r>
+        <w:rPr>
+          <w:rFonts w:ascii="Times New Roman" w:hAnsi="Times New Roman" w:cs="Times New Roman"/>
+          <w:sz w:val="24"/>
+          <w:szCs w:val="24"/>
+        </w:rPr>
+        <w:t>“I sensed you before you entered the door,” he says, as though he had been expecting me.</w:t>
+      </w:r>
+    </w:p>
+    <w:p>
+      <w:pPr>
+        <w:ind w:firstLine="720"/>
+        <w:rPr>
+          <w:rFonts w:ascii="Times New Roman" w:hAnsi="Times New Roman" w:cs="Times New Roman"/>
+          <w:sz w:val="24"/>
+          <w:szCs w:val="24"/>
+        </w:rPr>
+      </w:pPr>
+      <w:r>
+        <w:rPr>
+          <w:rFonts w:ascii="Times New Roman" w:hAnsi="Times New Roman" w:cs="Times New Roman"/>
+          <w:sz w:val="24"/>
+          <w:szCs w:val="24"/>
+        </w:rPr>
+        <w:t xml:space="preserve">I fall silent, trying to understand the thoughts drifting beneath his calm </w:t>
+      </w:r>
+      <w:proofErr w:type="spellStart"/>
+      <w:r>
+        <w:rPr>
+          <w:rFonts w:ascii="Times New Roman" w:hAnsi="Times New Roman" w:cs="Times New Roman"/>
+          <w:sz w:val="24"/>
+          <w:szCs w:val="24"/>
+        </w:rPr>
+        <w:t>demeanor</w:t>
+      </w:r>
+      <w:proofErr w:type="spellEnd"/>
+      <w:r>
+        <w:rPr>
+          <w:rFonts w:ascii="Times New Roman" w:hAnsi="Times New Roman" w:cs="Times New Roman"/>
+          <w:sz w:val="24"/>
+          <w:szCs w:val="24"/>
+        </w:rPr>
+        <w:t>, seeking the guidance of God’s voice to perceive if there’s anything more here, anything beyond the innocence of my child.</w:t>
+      </w:r>
+    </w:p>
+    <w:p>
+      <w:pPr>
+        <w:ind w:firstLine="720"/>
+        <w:rPr>
+          <w:rFonts w:ascii="Times New Roman" w:hAnsi="Times New Roman" w:cs="Times New Roman"/>
+          <w:sz w:val="24"/>
+          <w:szCs w:val="24"/>
+        </w:rPr>
+      </w:pPr>
+      <w:r>
+        <w:rPr>
+          <w:rFonts w:ascii="Times New Roman" w:hAnsi="Times New Roman" w:cs="Times New Roman"/>
+          <w:sz w:val="24"/>
+          <w:szCs w:val="24"/>
+        </w:rPr>
+        <w:t>“Have I been too hard on you, son?” I ask finally, each word uncertain. “Do you… resent me in any way?”</w:t>
+      </w:r>
+    </w:p>
+    <w:p>
+      <w:pPr>
+        <w:ind w:firstLine="720"/>
+        <w:rPr>
+          <w:rFonts w:ascii="Times New Roman" w:hAnsi="Times New Roman" w:cs="Times New Roman"/>
+          <w:sz w:val="24"/>
+          <w:szCs w:val="24"/>
+        </w:rPr>
+      </w:pPr>
+      <w:r>
+        <w:rPr>
+          <w:rFonts w:ascii="Times New Roman" w:hAnsi="Times New Roman" w:cs="Times New Roman"/>
+          <w:sz w:val="24"/>
+          <w:szCs w:val="24"/>
+        </w:rPr>
+        <w:t xml:space="preserve">“No, Father. I enjoy our training.” He speaks with conviction, yet his tone holds </w:t>
+      </w:r>
+      <w:r>
+        <w:rPr>
+          <w:rFonts w:ascii="Times New Roman" w:hAnsi="Times New Roman" w:cs="Times New Roman"/>
+          <w:sz w:val="24"/>
+          <w:szCs w:val="24"/>
+        </w:rPr>
+        <w:t>knowledge</w:t>
+      </w:r>
+      <w:r>
+        <w:rPr>
+          <w:rFonts w:ascii="Times New Roman" w:hAnsi="Times New Roman" w:cs="Times New Roman"/>
+          <w:sz w:val="24"/>
+          <w:szCs w:val="24"/>
+        </w:rPr>
+        <w:t xml:space="preserve"> beyond his years. “I know we live in a peace unlike any before, and I have never known suffering, as you’ve described it. It must be a terrible thing, to disobey His presence.”</w:t>
+      </w:r>
+    </w:p>
+    <w:p>
+      <w:pPr>
+        <w:ind w:firstLine="720"/>
+        <w:rPr>
+          <w:rFonts w:ascii="Times New Roman" w:hAnsi="Times New Roman" w:cs="Times New Roman"/>
+          <w:sz w:val="24"/>
+          <w:szCs w:val="24"/>
+        </w:rPr>
+      </w:pPr>
+      <w:r>
+        <w:rPr>
+          <w:rFonts w:ascii="Times New Roman" w:hAnsi="Times New Roman" w:cs="Times New Roman"/>
+          <w:sz w:val="24"/>
+          <w:szCs w:val="24"/>
+        </w:rPr>
+        <w:t>“Yes, it is a horrible thing to disobey the living God. You see the might and glory that comes out of his temple. I stand before that every day. He could destroy me with the blink of an eye as he did the world four hundred years ago. We must fear him son, but we must also love him. He gives us life and breath and everything else.”</w:t>
+      </w:r>
+    </w:p>
+    <w:p>
+      <w:pPr>
+        <w:ind w:firstLine="720"/>
+        <w:rPr>
+          <w:rFonts w:ascii="Times New Roman" w:hAnsi="Times New Roman" w:cs="Times New Roman"/>
+          <w:sz w:val="24"/>
+          <w:szCs w:val="24"/>
+        </w:rPr>
+      </w:pPr>
+      <w:r>
+        <w:rPr>
+          <w:rFonts w:ascii="Times New Roman" w:hAnsi="Times New Roman" w:cs="Times New Roman"/>
+          <w:sz w:val="24"/>
+          <w:szCs w:val="24"/>
+        </w:rPr>
+        <w:t>“You have told us many times father.”</w:t>
+      </w:r>
+    </w:p>
+    <w:p>
+      <w:pPr>
+        <w:ind w:firstLine="720"/>
+        <w:rPr>
+          <w:rFonts w:ascii="Times New Roman" w:hAnsi="Times New Roman" w:cs="Times New Roman"/>
+          <w:sz w:val="24"/>
+          <w:szCs w:val="24"/>
+        </w:rPr>
+      </w:pPr>
+      <w:r>
+        <w:rPr>
+          <w:rFonts w:ascii="Times New Roman" w:hAnsi="Times New Roman" w:cs="Times New Roman"/>
+          <w:sz w:val="24"/>
+          <w:szCs w:val="24"/>
+        </w:rPr>
+        <w:t xml:space="preserve">“I have, you must be tired of hearing it from these four hundred- and fifty-year-old lips.” </w:t>
+      </w:r>
+    </w:p>
+    <w:p>
+      <w:pPr>
+        <w:ind w:firstLine="720"/>
+        <w:rPr>
+          <w:rFonts w:ascii="Times New Roman" w:hAnsi="Times New Roman" w:cs="Times New Roman"/>
+          <w:sz w:val="24"/>
+          <w:szCs w:val="24"/>
+        </w:rPr>
+      </w:pPr>
+      <w:r>
+        <w:rPr>
+          <w:rFonts w:ascii="Times New Roman" w:hAnsi="Times New Roman" w:cs="Times New Roman"/>
+          <w:sz w:val="24"/>
+          <w:szCs w:val="24"/>
+        </w:rPr>
+        <w:t>My weary heart finds a measure of peace, reassured by his words. I think to leave him in his rest, but just as I shift, his voice cuts through the quiet.</w:t>
+      </w:r>
+    </w:p>
+    <w:p>
+      <w:pPr>
+        <w:ind w:firstLine="720"/>
+        <w:rPr>
+          <w:rFonts w:ascii="Times New Roman" w:hAnsi="Times New Roman" w:cs="Times New Roman"/>
+          <w:sz w:val="24"/>
+          <w:szCs w:val="24"/>
+        </w:rPr>
+      </w:pPr>
+      <w:r>
+        <w:rPr>
+          <w:rFonts w:ascii="Times New Roman" w:hAnsi="Times New Roman" w:cs="Times New Roman"/>
+          <w:sz w:val="24"/>
+          <w:szCs w:val="24"/>
+        </w:rPr>
+        <w:t>“Father.”</w:t>
+      </w:r>
+    </w:p>
+    <w:p>
+      <w:pPr>
+        <w:ind w:firstLine="720"/>
+        <w:rPr>
+          <w:rFonts w:ascii="Times New Roman" w:hAnsi="Times New Roman" w:cs="Times New Roman"/>
+          <w:sz w:val="24"/>
+          <w:szCs w:val="24"/>
+        </w:rPr>
+      </w:pPr>
+      <w:r>
+        <w:rPr>
+          <w:rFonts w:ascii="Times New Roman" w:hAnsi="Times New Roman" w:cs="Times New Roman"/>
+          <w:sz w:val="24"/>
+          <w:szCs w:val="24"/>
+        </w:rPr>
+        <w:t>I pause, feeling a sudden chill. “What is it, my son?”</w:t>
+      </w:r>
+    </w:p>
+    <w:p>
+      <w:pPr>
+        <w:ind w:firstLine="720"/>
+        <w:rPr>
+          <w:rFonts w:ascii="Times New Roman" w:hAnsi="Times New Roman" w:cs="Times New Roman"/>
+          <w:sz w:val="24"/>
+          <w:szCs w:val="24"/>
+        </w:rPr>
+      </w:pPr>
+      <w:r>
+        <w:rPr>
+          <w:rFonts w:ascii="Times New Roman" w:hAnsi="Times New Roman" w:cs="Times New Roman"/>
+          <w:sz w:val="24"/>
+          <w:szCs w:val="24"/>
+        </w:rPr>
+        <w:t xml:space="preserve">He hesitates, then speaks with a mixture of earnestness and something deeper, something I can’t quite place. “Would it be wrong to… to want the temple for myself? You’re </w:t>
+      </w:r>
+      <w:r>
+        <w:rPr>
+          <w:rFonts w:ascii="Times New Roman" w:hAnsi="Times New Roman" w:cs="Times New Roman"/>
+          <w:sz w:val="24"/>
+          <w:szCs w:val="24"/>
+        </w:rPr>
+        <w:lastRenderedPageBreak/>
+        <w:t>getting old, after all. You can’t do this forever.” He looks up at me with an intense gaze. “Can I do your work, Father?”</w:t>
+      </w:r>
+    </w:p>
+    <w:p>
+      <w:pPr>
+        <w:ind w:firstLine="720"/>
+        <w:rPr>
+          <w:rFonts w:ascii="Times New Roman" w:hAnsi="Times New Roman" w:cs="Times New Roman"/>
+          <w:sz w:val="24"/>
+          <w:szCs w:val="24"/>
+        </w:rPr>
+      </w:pPr>
+      <w:r>
+        <w:rPr>
+          <w:rFonts w:ascii="Times New Roman" w:hAnsi="Times New Roman" w:cs="Times New Roman"/>
+          <w:sz w:val="24"/>
+          <w:szCs w:val="24"/>
+        </w:rPr>
+        <w:t>The innocence in his voice, woven with ambition, tugs at my heart and unsettles me in equal measure. I search his face, seeking the boy I know, yet sensing an edge to his question that chills me to my core.</w:t>
+      </w:r>
+    </w:p>
+    <w:p>
+      <w:pPr>
+        <w:ind w:firstLine="720"/>
+        <w:rPr>
+          <w:rFonts w:ascii="Times New Roman" w:hAnsi="Times New Roman" w:cs="Times New Roman"/>
+          <w:sz w:val="24"/>
+          <w:szCs w:val="24"/>
+        </w:rPr>
+      </w:pPr>
+      <w:r>
+        <w:rPr>
+          <w:rFonts w:ascii="Times New Roman" w:hAnsi="Times New Roman" w:cs="Times New Roman"/>
+          <w:sz w:val="24"/>
+          <w:szCs w:val="24"/>
+        </w:rPr>
+        <w:t>In that moment, a surge of conflicting thoughts and feelings rises within me. Amiel is right—I am aging, and it’s true that he may one day assume a role in leading the people. But the temple… it isn’t something to be claimed</w:t>
+      </w:r>
+      <w:r>
+        <w:rPr>
+          <w:rFonts w:ascii="Times New Roman" w:hAnsi="Times New Roman" w:cs="Times New Roman"/>
+          <w:sz w:val="24"/>
+          <w:szCs w:val="24"/>
+        </w:rPr>
+        <w:t xml:space="preserve"> or earned, it is pure grace and we receive it</w:t>
+      </w:r>
+      <w:r>
+        <w:rPr>
+          <w:rFonts w:ascii="Times New Roman" w:hAnsi="Times New Roman" w:cs="Times New Roman"/>
+          <w:sz w:val="24"/>
+          <w:szCs w:val="24"/>
+        </w:rPr>
+        <w:t>. I look into his eyes, seeing a spark of eagerness, an aspiration that feels out of place, and I wonder if I’ve misread him or if there is a flicker of something more.</w:t>
+      </w:r>
+    </w:p>
+    <w:p>
+      <w:pPr>
+        <w:ind w:firstLine="720"/>
+        <w:rPr>
+          <w:rFonts w:ascii="Times New Roman" w:hAnsi="Times New Roman" w:cs="Times New Roman"/>
+          <w:sz w:val="24"/>
+          <w:szCs w:val="24"/>
+        </w:rPr>
+      </w:pPr>
+      <w:r>
+        <w:rPr>
+          <w:rFonts w:ascii="Times New Roman" w:hAnsi="Times New Roman" w:cs="Times New Roman"/>
+          <w:sz w:val="24"/>
+          <w:szCs w:val="24"/>
+        </w:rPr>
+        <w:t xml:space="preserve">“Perhaps… one day,” I say slowly, choosing my words with care. “But for now, your duty is to learn, to serve, and to understand that the temple is not mine to give. It belongs to </w:t>
+      </w:r>
+      <w:r>
+        <w:rPr>
+          <w:rFonts w:ascii="Times New Roman" w:hAnsi="Times New Roman" w:cs="Times New Roman"/>
+          <w:sz w:val="24"/>
+          <w:szCs w:val="24"/>
+        </w:rPr>
+        <w:t>Yeshua</w:t>
+      </w:r>
+      <w:r>
+        <w:rPr>
+          <w:rFonts w:ascii="Times New Roman" w:hAnsi="Times New Roman" w:cs="Times New Roman"/>
+          <w:sz w:val="24"/>
+          <w:szCs w:val="24"/>
+        </w:rPr>
+        <w:t xml:space="preserve"> alone.</w:t>
+      </w:r>
+      <w:r>
+        <w:rPr>
+          <w:rFonts w:ascii="Times New Roman" w:hAnsi="Times New Roman" w:cs="Times New Roman"/>
+          <w:sz w:val="24"/>
+          <w:szCs w:val="24"/>
+        </w:rPr>
+        <w:t xml:space="preserve"> He chooses those who serve before him as I was chosen long ago before the creation of the world.</w:t>
+      </w:r>
+      <w:r>
+        <w:rPr>
+          <w:rFonts w:ascii="Times New Roman" w:hAnsi="Times New Roman" w:cs="Times New Roman"/>
+          <w:sz w:val="24"/>
+          <w:szCs w:val="24"/>
+        </w:rPr>
+        <w:t>”</w:t>
+      </w:r>
+    </w:p>
+    <w:p>
+      <w:pPr>
+        <w:ind w:firstLine="720"/>
+        <w:rPr>
+          <w:rFonts w:ascii="Times New Roman" w:hAnsi="Times New Roman" w:cs="Times New Roman"/>
+          <w:sz w:val="24"/>
+          <w:szCs w:val="24"/>
+        </w:rPr>
+      </w:pPr>
+      <w:r>
+        <w:rPr>
+          <w:rFonts w:ascii="Times New Roman" w:hAnsi="Times New Roman" w:cs="Times New Roman"/>
+          <w:sz w:val="24"/>
+          <w:szCs w:val="24"/>
+        </w:rPr>
+        <w:t>Amiel nods, his expression thoughtful, yet an unmistakable glimmer remains in his eyes, like a spark waiting to catch. I watch him settle back, but the words linger in the room, wrapping around me like a shadow as I rise to leave.</w:t>
+      </w:r>
+    </w:p>
+    <w:p>
+      <w:pPr>
+        <w:ind w:firstLine="720"/>
+        <w:rPr>
+          <w:rFonts w:ascii="Times New Roman" w:hAnsi="Times New Roman" w:cs="Times New Roman"/>
+          <w:sz w:val="24"/>
+          <w:szCs w:val="24"/>
+        </w:rPr>
+      </w:pPr>
+      <w:r>
+        <w:rPr>
+          <w:rFonts w:ascii="Times New Roman" w:hAnsi="Times New Roman" w:cs="Times New Roman"/>
+          <w:sz w:val="24"/>
+          <w:szCs w:val="24"/>
+        </w:rPr>
+        <w:t xml:space="preserve">For the first time, I </w:t>
+      </w:r>
+      <w:r>
+        <w:rPr>
+          <w:rFonts w:ascii="Times New Roman" w:hAnsi="Times New Roman" w:cs="Times New Roman"/>
+          <w:sz w:val="24"/>
+          <w:szCs w:val="24"/>
+        </w:rPr>
+        <w:t>sense</w:t>
+      </w:r>
+      <w:r>
+        <w:rPr>
+          <w:rFonts w:ascii="Times New Roman" w:hAnsi="Times New Roman" w:cs="Times New Roman"/>
+          <w:sz w:val="24"/>
+          <w:szCs w:val="24"/>
+        </w:rPr>
+        <w:t xml:space="preserve"> what the future may hold.</w:t>
       </w:r>
     </w:p>
     <w:p>

</xml_diff>